<commit_message>
lesson 288 - vocab and homework - part 2
</commit_message>
<xml_diff>
--- a/english_via_skype/solutions/doc/lesson_289_scam text_edit.docx
+++ b/english_via_skype/solutions/doc/lesson_289_scam text_edit.docx
@@ -119,7 +119,79 @@
           <w:szCs w:val="32"/>
           <w:lang w:val="en-US" w:eastAsia="pl-PL"/>
         </w:rPr>
-        <w:t>………………… into the common tricks that ……………………..employ to …………………… people in – and the types of people most likely to …………………. with their money.</w:t>
+        <w:t>………………… into the common tricks that …</w:t>
+      </w:r>
+      <w:r>
+        <w:rPr>
+          <w:rFonts w:ascii="ReithSerif" w:eastAsia="Times New Roman" w:hAnsi="ReithSerif" w:cs="Times New Roman"/>
+          <w:b/>
+          <w:bCs/>
+          <w:color w:val="000000" w:themeColor="text1"/>
+          <w:sz w:val="32"/>
+          <w:szCs w:val="32"/>
+          <w:lang w:val="en-US" w:eastAsia="pl-PL"/>
+        </w:rPr>
+        <w:t>scammer</w:t>
+      </w:r>
+      <w:r>
+        <w:rPr>
+          <w:rFonts w:ascii="ReithSerif" w:eastAsia="Times New Roman" w:hAnsi="ReithSerif" w:cs="Times New Roman"/>
+          <w:b/>
+          <w:bCs/>
+          <w:color w:val="000000" w:themeColor="text1"/>
+          <w:sz w:val="32"/>
+          <w:szCs w:val="32"/>
+          <w:lang w:val="en-US" w:eastAsia="pl-PL"/>
+        </w:rPr>
+        <w:t>…………………..employ to …</w:t>
+      </w:r>
+      <w:r>
+        <w:rPr>
+          <w:rFonts w:ascii="ReithSerif" w:eastAsia="Times New Roman" w:hAnsi="ReithSerif" w:cs="Times New Roman"/>
+          <w:b/>
+          <w:bCs/>
+          <w:color w:val="000000" w:themeColor="text1"/>
+          <w:sz w:val="32"/>
+          <w:szCs w:val="32"/>
+          <w:lang w:val="en-US" w:eastAsia="pl-PL"/>
+        </w:rPr>
+        <w:t>suck</w:t>
+      </w:r>
+      <w:r>
+        <w:rPr>
+          <w:rFonts w:ascii="ReithSerif" w:eastAsia="Times New Roman" w:hAnsi="ReithSerif" w:cs="Times New Roman"/>
+          <w:b/>
+          <w:bCs/>
+          <w:color w:val="000000" w:themeColor="text1"/>
+          <w:sz w:val="32"/>
+          <w:szCs w:val="32"/>
+          <w:lang w:val="en-US" w:eastAsia="pl-PL"/>
+        </w:rPr>
+        <w:t>………………… people in – and the types of people most likely to …</w:t>
+      </w:r>
+      <w:r>
+        <w:rPr>
+          <w:rFonts w:ascii="ReithSerif" w:eastAsia="Times New Roman" w:hAnsi="ReithSerif" w:cs="Times New Roman"/>
+          <w:b/>
+          <w:bCs/>
+          <w:color w:val="000000" w:themeColor="text1"/>
+          <w:sz w:val="32"/>
+          <w:szCs w:val="32"/>
+          <w:lang w:val="en-US" w:eastAsia="pl-PL"/>
+        </w:rPr>
+        <w:t>part</w:t>
+      </w:r>
+      <w:r>
+        <w:rPr>
+          <w:rFonts w:ascii="ReithSerif" w:eastAsia="Times New Roman" w:hAnsi="ReithSerif" w:cs="Times New Roman"/>
+          <w:b/>
+          <w:bCs/>
+          <w:color w:val="000000" w:themeColor="text1"/>
+          <w:sz w:val="32"/>
+          <w:szCs w:val="32"/>
+          <w:lang w:val="en-US" w:eastAsia="pl-PL"/>
+        </w:rPr>
+        <w:t>………………. with their money.</w:t>
       </w:r>
     </w:p>
     <w:p>
@@ -324,7 +396,33 @@
           <w:szCs w:val="28"/>
           <w:lang w:val="en-US" w:eastAsia="pl-PL"/>
         </w:rPr>
-        <w:t>Unwanted messages and ………………………..bombard us on a regular basis. Most of us hit ignore or delete or toss junk mail in the rubbish knowing that these messages and solicitations are most likely so-called mass-market scams. Others aren’t so lucky.</w:t>
+        <w:t>Unwanted messages and …</w:t>
+      </w:r>
+      <w:r>
+        <w:rPr>
+          <w:lang w:val="en-US"/>
+        </w:rPr>
+        <w:t xml:space="preserve"> </w:t>
+      </w:r>
+      <w:r>
+        <w:rPr>
+          <w:rFonts w:ascii="Arial" w:eastAsia="Times New Roman" w:hAnsi="Arial" w:cs="Arial"/>
+          <w:color w:val="000000" w:themeColor="text1"/>
+          <w:sz w:val="28"/>
+          <w:szCs w:val="28"/>
+          <w:lang w:val="en-US" w:eastAsia="pl-PL"/>
+        </w:rPr>
+        <w:t xml:space="preserve">solicitations </w:t>
+      </w:r>
+      <w:r>
+        <w:rPr>
+          <w:rFonts w:ascii="Arial" w:eastAsia="Times New Roman" w:hAnsi="Arial" w:cs="Arial"/>
+          <w:color w:val="000000" w:themeColor="text1"/>
+          <w:sz w:val="28"/>
+          <w:szCs w:val="28"/>
+          <w:lang w:val="en-US" w:eastAsia="pl-PL"/>
+        </w:rPr>
+        <w:t>……………………..bombard us on a regular basis. Most of us hit ignore or delete or toss junk mail in the rubbish knowing that these messages and solicitations are most likely so-called mass-market scams. Others aren’t so lucky.</w:t>
       </w:r>
     </w:p>
     <w:p>
@@ -456,7 +554,31 @@
             <w:szCs w:val="28"/>
             <w:lang w:val="en-US" w:eastAsia="pl-PL"/>
           </w:rPr>
-          <w:t>………………….. depression and ill health</w:t>
+          <w:t>…</w:t>
+        </w:r>
+        <w:r>
+          <w:rPr>
+            <w:rFonts w:ascii="Arial" w:eastAsia="Times New Roman" w:hAnsi="Arial" w:cs="Arial"/>
+            <w:b/>
+            <w:bCs/>
+            <w:color w:val="000000" w:themeColor="text1"/>
+            <w:sz w:val="28"/>
+            <w:szCs w:val="28"/>
+            <w:lang w:val="en-US" w:eastAsia="pl-PL"/>
+          </w:rPr>
+          <w:t>endure</w:t>
+        </w:r>
+        <w:r>
+          <w:rPr>
+            <w:rFonts w:ascii="Arial" w:eastAsia="Times New Roman" w:hAnsi="Arial" w:cs="Arial"/>
+            <w:b/>
+            <w:bCs/>
+            <w:color w:val="000000" w:themeColor="text1"/>
+            <w:sz w:val="28"/>
+            <w:szCs w:val="28"/>
+            <w:lang w:val="en-US" w:eastAsia="pl-PL"/>
+          </w:rPr>
+          <w:t>……………….. depression and ill health</w:t>
         </w:r>
       </w:hyperlink>
       <w:r>
@@ -480,7 +602,55 @@
             <w:szCs w:val="28"/>
             <w:lang w:val="en-US" w:eastAsia="pl-PL"/>
           </w:rPr>
-          <w:t>that………………………. so many people</w:t>
+          <w:t>that…</w:t>
+        </w:r>
+        <w:r>
+          <w:rPr>
+            <w:rFonts w:ascii="Arial" w:eastAsia="Times New Roman" w:hAnsi="Arial" w:cs="Arial"/>
+            <w:b/>
+            <w:bCs/>
+            <w:color w:val="000000" w:themeColor="text1"/>
+            <w:sz w:val="28"/>
+            <w:szCs w:val="28"/>
+            <w:lang w:val="en-US" w:eastAsia="pl-PL"/>
+          </w:rPr>
+          <w:t xml:space="preserve"> affect</w:t>
+        </w:r>
+        <w:r>
+          <w:rPr>
+            <w:rFonts w:ascii="Arial" w:eastAsia="Times New Roman" w:hAnsi="Arial" w:cs="Arial"/>
+            <w:b/>
+            <w:bCs/>
+            <w:color w:val="000000" w:themeColor="text1"/>
+            <w:sz w:val="28"/>
+            <w:szCs w:val="28"/>
+            <w:lang w:val="en-US" w:eastAsia="pl-PL"/>
+          </w:rPr>
+          <w:t>s</w:t>
+        </w:r>
+        <w:r>
+          <w:rPr>
+            <w:rFonts w:ascii="Arial" w:eastAsia="Times New Roman" w:hAnsi="Arial" w:cs="Arial"/>
+            <w:b/>
+            <w:bCs/>
+            <w:color w:val="000000" w:themeColor="text1"/>
+            <w:sz w:val="28"/>
+            <w:szCs w:val="28"/>
+            <w:lang w:val="en-US" w:eastAsia="pl-PL"/>
+          </w:rPr>
+          <w:t>……………</w:t>
+        </w:r>
+        <w:r>
+          <w:rPr>
+            <w:rFonts w:ascii="Arial" w:eastAsia="Times New Roman" w:hAnsi="Arial" w:cs="Arial"/>
+            <w:b/>
+            <w:bCs/>
+            <w:color w:val="000000" w:themeColor="text1"/>
+            <w:sz w:val="28"/>
+            <w:szCs w:val="28"/>
+            <w:lang w:val="en-US" w:eastAsia="pl-PL"/>
+          </w:rPr>
+          <w:t>…. so many people</w:t>
         </w:r>
       </w:hyperlink>
       <w:r>
@@ -514,7 +684,27 @@
           <w:szCs w:val="28"/>
           <w:lang w:val="en-US" w:eastAsia="pl-PL"/>
         </w:rPr>
-        <w:t>But why do people fall …………………..to these scams? </w:t>
+        <w:t>But why do people fall …</w:t>
+      </w:r>
+      <w:r>
+        <w:rPr>
+          <w:rFonts w:ascii="Arial" w:eastAsia="Times New Roman" w:hAnsi="Arial" w:cs="Arial"/>
+          <w:color w:val="000000" w:themeColor="text1"/>
+          <w:sz w:val="28"/>
+          <w:szCs w:val="28"/>
+          <w:lang w:val="en-US" w:eastAsia="pl-PL"/>
+        </w:rPr>
+        <w:t>pray</w:t>
+      </w:r>
+      <w:r>
+        <w:rPr>
+          <w:rFonts w:ascii="Arial" w:eastAsia="Times New Roman" w:hAnsi="Arial" w:cs="Arial"/>
+          <w:color w:val="000000" w:themeColor="text1"/>
+          <w:sz w:val="28"/>
+          <w:szCs w:val="28"/>
+          <w:lang w:val="en-US" w:eastAsia="pl-PL"/>
+        </w:rPr>
+        <w:t>………………..to these scams? </w:t>
       </w:r>
       <w:hyperlink r:id="rId8" w:history="1">
         <w:r>
@@ -713,6 +903,7 @@
           <w:szCs w:val="28"/>
           <w:lang w:val="en-US" w:eastAsia="pl-PL"/>
         </w:rPr>
+        <w:lastRenderedPageBreak/>
         <w:t>The </w:t>
       </w:r>
       <w:hyperlink r:id="rId11" w:history="1">
@@ -737,7 +928,27 @@
           <w:szCs w:val="28"/>
           <w:lang w:val="en-US" w:eastAsia="pl-PL"/>
         </w:rPr>
-        <w:t> approximately 500,000 complaints related to just ………………………..and lottery scams over the past three years, with losses of almost $350 million.</w:t>
+        <w:t> approximately 500,000 complaints related to just …</w:t>
+      </w:r>
+      <w:r>
+        <w:rPr>
+          <w:rFonts w:ascii="Arial" w:eastAsia="Times New Roman" w:hAnsi="Arial" w:cs="Arial"/>
+          <w:color w:val="000000" w:themeColor="text1"/>
+          <w:sz w:val="28"/>
+          <w:szCs w:val="28"/>
+          <w:lang w:val="en-US" w:eastAsia="pl-PL"/>
+        </w:rPr>
+        <w:t>sweepstake</w:t>
+      </w:r>
+      <w:r>
+        <w:rPr>
+          <w:rFonts w:ascii="Arial" w:eastAsia="Times New Roman" w:hAnsi="Arial" w:cs="Arial"/>
+          <w:color w:val="000000" w:themeColor="text1"/>
+          <w:sz w:val="28"/>
+          <w:szCs w:val="28"/>
+          <w:lang w:val="en-US" w:eastAsia="pl-PL"/>
+        </w:rPr>
+        <w:t>……………………..and lottery scams over the past three years, with losses of almost $350 million.</w:t>
       </w:r>
     </w:p>
     <w:p>
@@ -760,8 +971,47 @@
           <w:szCs w:val="28"/>
           <w:lang w:val="en-US" w:eastAsia="pl-PL"/>
         </w:rPr>
-        <w:lastRenderedPageBreak/>
-        <w:t>In the past, scams like these were ………………………..by relatively small local players and often done face-to-face, perhaps at an investment seminar for a ……………real estate opportunity.</w:t>
+        <w:t>In the past, scams like these were …</w:t>
+      </w:r>
+      <w:r>
+        <w:rPr>
+          <w:rFonts w:ascii="Arial" w:eastAsia="Times New Roman" w:hAnsi="Arial" w:cs="Arial"/>
+          <w:color w:val="000000" w:themeColor="text1"/>
+          <w:sz w:val="28"/>
+          <w:szCs w:val="28"/>
+          <w:lang w:val="en-US" w:eastAsia="pl-PL"/>
+        </w:rPr>
+        <w:t>perpetrated</w:t>
+      </w:r>
+      <w:r>
+        <w:rPr>
+          <w:rFonts w:ascii="Arial" w:eastAsia="Times New Roman" w:hAnsi="Arial" w:cs="Arial"/>
+          <w:color w:val="000000" w:themeColor="text1"/>
+          <w:sz w:val="28"/>
+          <w:szCs w:val="28"/>
+          <w:lang w:val="en-US" w:eastAsia="pl-PL"/>
+        </w:rPr>
+        <w:t>……………………..by relatively small local players and often done face-to-face, perhaps at an investment seminar for a …</w:t>
+      </w:r>
+      <w:r>
+        <w:rPr>
+          <w:rFonts w:ascii="Arial" w:eastAsia="Times New Roman" w:hAnsi="Arial" w:cs="Arial"/>
+          <w:color w:val="000000" w:themeColor="text1"/>
+          <w:sz w:val="28"/>
+          <w:szCs w:val="28"/>
+          <w:lang w:val="en-US" w:eastAsia="pl-PL"/>
+        </w:rPr>
+        <w:t>bogus</w:t>
+      </w:r>
+      <w:r>
+        <w:rPr>
+          <w:rFonts w:ascii="Arial" w:eastAsia="Times New Roman" w:hAnsi="Arial" w:cs="Arial"/>
+          <w:color w:val="000000" w:themeColor="text1"/>
+          <w:sz w:val="28"/>
+          <w:szCs w:val="28"/>
+          <w:lang w:val="en-US" w:eastAsia="pl-PL"/>
+        </w:rPr>
+        <w:t>…………real estate opportunity.</w:t>
       </w:r>
     </w:p>
     <w:p>
@@ -798,7 +1048,29 @@
           <w:szCs w:val="28"/>
           <w:lang w:val="en-US" w:eastAsia="pl-PL"/>
         </w:rPr>
-        <w:t>No other crime affects so many people from almost all ages, backgrounds and geographical locations – and it's become a lot easier thanks to technology (Credit: Alamy)</w:t>
+        <w:t xml:space="preserve">No other crime affects so many people from almost all ages, backgrounds and geographical locations – and it's become a lot easier thanks to technology (Credit: </w:t>
+      </w:r>
+      <w:proofErr w:type="spellStart"/>
+      <w:r>
+        <w:rPr>
+          <w:rFonts w:ascii="Arial" w:eastAsia="Times New Roman" w:hAnsi="Arial" w:cs="Arial"/>
+          <w:color w:val="000000" w:themeColor="text1"/>
+          <w:sz w:val="28"/>
+          <w:szCs w:val="28"/>
+          <w:lang w:val="en-US" w:eastAsia="pl-PL"/>
+        </w:rPr>
+        <w:t>Alamy</w:t>
+      </w:r>
+      <w:proofErr w:type="spellEnd"/>
+      <w:r>
+        <w:rPr>
+          <w:rFonts w:ascii="Arial" w:eastAsia="Times New Roman" w:hAnsi="Arial" w:cs="Arial"/>
+          <w:color w:val="000000" w:themeColor="text1"/>
+          <w:sz w:val="28"/>
+          <w:szCs w:val="28"/>
+          <w:lang w:val="en-US" w:eastAsia="pl-PL"/>
+        </w:rPr>
+        <w:t>)</w:t>
       </w:r>
     </w:p>
     <w:p>
@@ -966,7 +1238,27 @@
           <w:szCs w:val="28"/>
           <w:lang w:val="en-US" w:eastAsia="pl-PL"/>
         </w:rPr>
-        <w:t> into a …………………………global criminal activity as technology has lowered its cost while simultaneously making it easier than ever to reach millions of consumers instantly.</w:t>
+        <w:t> into a ……</w:t>
+      </w:r>
+      <w:r>
+        <w:rPr>
+          <w:rFonts w:ascii="Arial" w:eastAsia="Times New Roman" w:hAnsi="Arial" w:cs="Arial"/>
+          <w:color w:val="000000" w:themeColor="text1"/>
+          <w:sz w:val="28"/>
+          <w:szCs w:val="28"/>
+          <w:lang w:val="en-US" w:eastAsia="pl-PL"/>
+        </w:rPr>
+        <w:t>pervasive</w:t>
+      </w:r>
+      <w:r>
+        <w:rPr>
+          <w:rFonts w:ascii="Arial" w:eastAsia="Times New Roman" w:hAnsi="Arial" w:cs="Arial"/>
+          <w:color w:val="000000" w:themeColor="text1"/>
+          <w:sz w:val="28"/>
+          <w:szCs w:val="28"/>
+          <w:lang w:val="en-US" w:eastAsia="pl-PL"/>
+        </w:rPr>
+        <w:t>……………………global criminal activity as technology has lowered its cost while simultaneously making it easier than ever to reach millions of consumers instantly.</w:t>
       </w:r>
     </w:p>
     <w:p>
@@ -1084,7 +1376,37 @@
           <w:szCs w:val="28"/>
           <w:lang w:val="en-US" w:eastAsia="pl-PL"/>
         </w:rPr>
-        <w:t>For example, many of them included some type of familiar brand name, like Marriott or Costco, to increase their credibility and “authority.” Scammers frequently use persuasion techniques like pretending to be a legitimate business and using local area codes to…………………. familiarity. Or they make time-sensitive claims to increase motivation. Some of the letters we reviewed were quite colourful and included images of money or prizes and past “winners.” Others were much more businesslike and included legal-sounding text, to also create an aura of legitimacy.</w:t>
+        <w:t>For example, many of them included some type of familiar brand name, like Marriott or Costco, to increase their credibility and “authority.” Scammers frequently use persuasion techniques like pretending to be a legitimate business and using local area codes to…</w:t>
+      </w:r>
+      <w:r>
+        <w:rPr>
+          <w:rFonts w:ascii="Arial" w:eastAsia="Times New Roman" w:hAnsi="Arial" w:cs="Arial"/>
+          <w:color w:val="000000" w:themeColor="text1"/>
+          <w:sz w:val="28"/>
+          <w:szCs w:val="28"/>
+          <w:lang w:val="en-US" w:eastAsia="pl-PL"/>
+        </w:rPr>
+        <w:t>foster</w:t>
+      </w:r>
+      <w:r>
+        <w:rPr>
+          <w:rFonts w:ascii="Arial" w:eastAsia="Times New Roman" w:hAnsi="Arial" w:cs="Arial"/>
+          <w:color w:val="000000" w:themeColor="text1"/>
+          <w:sz w:val="28"/>
+          <w:szCs w:val="28"/>
+          <w:lang w:val="en-US" w:eastAsia="pl-PL"/>
+        </w:rPr>
+        <w:t xml:space="preserve"> </w:t>
+      </w:r>
+      <w:r>
+        <w:rPr>
+          <w:rFonts w:ascii="Arial" w:eastAsia="Times New Roman" w:hAnsi="Arial" w:cs="Arial"/>
+          <w:color w:val="000000" w:themeColor="text1"/>
+          <w:sz w:val="28"/>
+          <w:szCs w:val="28"/>
+          <w:lang w:val="en-US" w:eastAsia="pl-PL"/>
+        </w:rPr>
+        <w:t>………………. familiarity. Or they make time-sensitive claims to increase motivation. Some of the letters we reviewed were quite colourful and included images of money or prizes and past “winners.” Others were much more businesslike and included legal-sounding text, to also create an aura of legitimacy.</w:t>
       </w:r>
     </w:p>
     <w:p>
@@ -1131,7 +1453,27 @@
           <w:szCs w:val="28"/>
           <w:lang w:val="en-US" w:eastAsia="pl-PL"/>
         </w:rPr>
-        <w:t> that informed consumers they were “already a winner” and listed an “activation number” they would need to contact to ……………………….their prize. We created four versions, which we assigned at random, intended to either manipulate authority (“We obtained your name from Target”) or pressure (“Act by June 30th”) to determine what persuasion factors motivated consumers more to respond.</w:t>
+        <w:t xml:space="preserve"> that informed consumers they were “already a winner” and listed an “activation number” </w:t>
+      </w:r>
+      <w:r>
+        <w:rPr>
+          <w:rFonts w:ascii="Arial" w:eastAsia="Times New Roman" w:hAnsi="Arial" w:cs="Arial"/>
+          <w:color w:val="000000" w:themeColor="text1"/>
+          <w:sz w:val="28"/>
+          <w:szCs w:val="28"/>
+          <w:lang w:val="en-US" w:eastAsia="pl-PL"/>
+        </w:rPr>
+        <w:t>they would need to contact to …claim</w:t>
+      </w:r>
+      <w:r>
+        <w:rPr>
+          <w:rFonts w:ascii="Arial" w:eastAsia="Times New Roman" w:hAnsi="Arial" w:cs="Arial"/>
+          <w:color w:val="000000" w:themeColor="text1"/>
+          <w:sz w:val="28"/>
+          <w:szCs w:val="28"/>
+          <w:lang w:val="en-US" w:eastAsia="pl-PL"/>
+        </w:rPr>
+        <w:t>………………….their prize. We created four versions, which we assigned at random, intended to either manipulate authority (“We obtained your name from Target”) or pressure (“Act by June 30th”) to determine what persuasion factors motivated consumers more to respond.</w:t>
       </w:r>
     </w:p>
     <w:p>
@@ -1154,6 +1496,7 @@
           <w:szCs w:val="28"/>
           <w:lang w:val="en-US" w:eastAsia="pl-PL"/>
         </w:rPr>
+        <w:lastRenderedPageBreak/>
         <w:t>The study was designed to replicate real scenarios – although participants knew they were part of an experiment – and examine factors that </w:t>
       </w:r>
       <w:hyperlink r:id="rId16" w:history="1">
@@ -1167,20 +1510,7 @@
             <w:szCs w:val="28"/>
             <w:lang w:val="en-US" w:eastAsia="pl-PL"/>
           </w:rPr>
-          <w:t xml:space="preserve">we suspected </w:t>
-        </w:r>
-        <w:r>
-          <w:rPr>
-            <w:rFonts w:ascii="Arial" w:eastAsia="Times New Roman" w:hAnsi="Arial" w:cs="Arial"/>
-            <w:b/>
-            <w:bCs/>
-            <w:color w:val="000000" w:themeColor="text1"/>
-            <w:sz w:val="28"/>
-            <w:szCs w:val="28"/>
-            <w:lang w:val="en-US" w:eastAsia="pl-PL"/>
-          </w:rPr>
-          <w:lastRenderedPageBreak/>
-          <w:t>increased risk</w:t>
+          <w:t>we suspected increased risk</w:t>
         </w:r>
       </w:hyperlink>
       <w:r>
@@ -1265,7 +1595,47 @@
           <w:szCs w:val="28"/>
           <w:lang w:val="en-US" w:eastAsia="pl-PL"/>
         </w:rPr>
-        <w:t>In our first experiment, we asked 211 participants to indicate their willingness to contact the activation number on the letter. They were then asked to rate the benefits and risks of responding to the letter on a 10-point scale and ………………..a survey intended to identify their level of…………………, social isolation, demographics and financial status.</w:t>
+        <w:t>In our first experiment, we asked 211 participants to indicate their willingness to contact the activation number on the letter. They were then asked to rate the benefits and risks of responding to the letter on a 10-point scale and …</w:t>
+      </w:r>
+      <w:r>
+        <w:rPr>
+          <w:rFonts w:ascii="Arial" w:eastAsia="Times New Roman" w:hAnsi="Arial" w:cs="Arial"/>
+          <w:color w:val="000000" w:themeColor="text1"/>
+          <w:sz w:val="28"/>
+          <w:szCs w:val="28"/>
+          <w:lang w:val="en-US" w:eastAsia="pl-PL"/>
+        </w:rPr>
+        <w:t>fill out</w:t>
+      </w:r>
+      <w:r>
+        <w:rPr>
+          <w:rFonts w:ascii="Arial" w:eastAsia="Times New Roman" w:hAnsi="Arial" w:cs="Arial"/>
+          <w:color w:val="000000" w:themeColor="text1"/>
+          <w:sz w:val="28"/>
+          <w:szCs w:val="28"/>
+          <w:lang w:val="en-US" w:eastAsia="pl-PL"/>
+        </w:rPr>
+        <w:t>……………..a survey intended to identify their level of…</w:t>
+      </w:r>
+      <w:r>
+        <w:rPr>
+          <w:rFonts w:ascii="Arial" w:eastAsia="Times New Roman" w:hAnsi="Arial" w:cs="Arial"/>
+          <w:color w:val="000000" w:themeColor="text1"/>
+          <w:sz w:val="28"/>
+          <w:szCs w:val="28"/>
+          <w:lang w:val="en-US" w:eastAsia="pl-PL"/>
+        </w:rPr>
+        <w:t>numeracy</w:t>
+      </w:r>
+      <w:r>
+        <w:rPr>
+          <w:rFonts w:ascii="Arial" w:eastAsia="Times New Roman" w:hAnsi="Arial" w:cs="Arial"/>
+          <w:color w:val="000000" w:themeColor="text1"/>
+          <w:sz w:val="28"/>
+          <w:szCs w:val="28"/>
+          <w:lang w:val="en-US" w:eastAsia="pl-PL"/>
+        </w:rPr>
+        <w:t>………………, social isolation, demographics and financial status.</w:t>
       </w:r>
     </w:p>
     <w:p>
@@ -1382,7 +1752,27 @@
           <w:szCs w:val="28"/>
           <w:lang w:val="en-US" w:eastAsia="pl-PL"/>
         </w:rPr>
-        <w:t xml:space="preserve"> that individuals who were willing to call and pay $100 would mean they’re especially ………………………..to this type of scam.</w:t>
+        <w:t xml:space="preserve"> that individuals who were willing to call and pay $100 would mean they’re especially …</w:t>
+      </w:r>
+      <w:r>
+        <w:rPr>
+          <w:rFonts w:ascii="Arial" w:eastAsia="Times New Roman" w:hAnsi="Arial" w:cs="Arial"/>
+          <w:color w:val="000000" w:themeColor="text1"/>
+          <w:sz w:val="28"/>
+          <w:szCs w:val="28"/>
+          <w:lang w:val="en-US" w:eastAsia="pl-PL"/>
+        </w:rPr>
+        <w:t>vulnerable</w:t>
+      </w:r>
+      <w:r>
+        <w:rPr>
+          <w:rFonts w:ascii="Arial" w:eastAsia="Times New Roman" w:hAnsi="Arial" w:cs="Arial"/>
+          <w:color w:val="000000" w:themeColor="text1"/>
+          <w:sz w:val="28"/>
+          <w:szCs w:val="28"/>
+          <w:lang w:val="en-US" w:eastAsia="pl-PL"/>
+        </w:rPr>
+        <w:t>……………………..to this type of scam.</w:t>
       </w:r>
       <w:r>
         <w:rPr>
@@ -1525,17 +1915,59 @@
           <w:lang w:val="en-US" w:eastAsia="pl-PL"/>
         </w:rPr>
         <w:lastRenderedPageBreak/>
-        <w:t>Even though about 60% identified the solicitations as likely a scam, they also still viewed the opportunity as potentially beneficial. In some ways these ………………fee scams may act as unofficial lotteries – a low cost of entry and a high chance of failure. While consumers are</w:t>
-      </w:r>
-      <w:r>
-        <w:rPr>
-          <w:rFonts w:ascii="Arial" w:eastAsia="Times New Roman" w:hAnsi="Arial" w:cs="Arial"/>
-          <w:color w:val="000000" w:themeColor="text1"/>
-          <w:sz w:val="28"/>
-          <w:szCs w:val="28"/>
-          <w:lang w:val="en-US" w:eastAsia="pl-PL"/>
-        </w:rPr>
-        <w:t>…………………….</w:t>
+        <w:t>Even though about 60% identified the solicitations as likely a scam, they also still viewed the opportunity as potentially beneficial. In some ways these …</w:t>
+      </w:r>
+      <w:r>
+        <w:rPr>
+          <w:rFonts w:ascii="Arial" w:eastAsia="Times New Roman" w:hAnsi="Arial" w:cs="Arial"/>
+          <w:color w:val="000000" w:themeColor="text1"/>
+          <w:sz w:val="28"/>
+          <w:szCs w:val="28"/>
+          <w:lang w:val="en-US" w:eastAsia="pl-PL"/>
+        </w:rPr>
+        <w:t>advance</w:t>
+      </w:r>
+      <w:r>
+        <w:rPr>
+          <w:rFonts w:ascii="Arial" w:eastAsia="Times New Roman" w:hAnsi="Arial" w:cs="Arial"/>
+          <w:color w:val="000000" w:themeColor="text1"/>
+          <w:sz w:val="28"/>
+          <w:szCs w:val="28"/>
+          <w:lang w:val="en-US" w:eastAsia="pl-PL"/>
+        </w:rPr>
+        <w:t>……………fee scams may act as unofficial lotteries – a low cost of entry and a high chance of failure. While consumers are</w:t>
+      </w:r>
+      <w:r>
+        <w:rPr>
+          <w:rFonts w:ascii="Arial" w:eastAsia="Times New Roman" w:hAnsi="Arial" w:cs="Arial"/>
+          <w:color w:val="000000" w:themeColor="text1"/>
+          <w:sz w:val="28"/>
+          <w:szCs w:val="28"/>
+          <w:lang w:val="en-US" w:eastAsia="pl-PL"/>
+        </w:rPr>
+        <w:t>…</w:t>
+      </w:r>
+      <w:r>
+        <w:rPr>
+          <w:rFonts w:ascii="Arial" w:eastAsia="Times New Roman" w:hAnsi="Arial" w:cs="Arial"/>
+          <w:color w:val="000000" w:themeColor="text1"/>
+          <w:sz w:val="28"/>
+          <w:szCs w:val="28"/>
+          <w:lang w:val="en-US" w:eastAsia="pl-PL"/>
+        </w:rPr>
+        <w:t>wary</w:t>
+      </w:r>
+      <w:bookmarkStart w:id="0" w:name="_GoBack"/>
+      <w:bookmarkEnd w:id="0"/>
+      <w:r>
+        <w:rPr>
+          <w:rFonts w:ascii="Arial" w:eastAsia="Times New Roman" w:hAnsi="Arial" w:cs="Arial"/>
+          <w:color w:val="000000" w:themeColor="text1"/>
+          <w:sz w:val="28"/>
+          <w:szCs w:val="28"/>
+          <w:lang w:val="en-US" w:eastAsia="pl-PL"/>
+        </w:rPr>
+        <w:t>………………….</w:t>
       </w:r>
       <w:r>
         <w:rPr>
@@ -1555,7 +1987,27 @@
           <w:szCs w:val="28"/>
           <w:lang w:val="en-US" w:eastAsia="pl-PL"/>
         </w:rPr>
-        <w:t>………………………….</w:t>
+        <w:t>…</w:t>
+      </w:r>
+      <w:r>
+        <w:rPr>
+          <w:rFonts w:ascii="Arial" w:eastAsia="Times New Roman" w:hAnsi="Arial" w:cs="Arial"/>
+          <w:color w:val="000000" w:themeColor="text1"/>
+          <w:sz w:val="28"/>
+          <w:szCs w:val="28"/>
+          <w:lang w:val="en-US" w:eastAsia="pl-PL"/>
+        </w:rPr>
+        <w:t>write off</w:t>
+      </w:r>
+      <w:r>
+        <w:rPr>
+          <w:rFonts w:ascii="Arial" w:eastAsia="Times New Roman" w:hAnsi="Arial" w:cs="Arial"/>
+          <w:color w:val="000000" w:themeColor="text1"/>
+          <w:sz w:val="28"/>
+          <w:szCs w:val="28"/>
+          <w:lang w:val="en-US" w:eastAsia="pl-PL"/>
+        </w:rPr>
+        <w:t>……………………….</w:t>
       </w:r>
       <w:r>
         <w:rPr>
@@ -1575,7 +2027,27 @@
           <w:szCs w:val="28"/>
           <w:lang w:val="en-US" w:eastAsia="pl-PL"/>
         </w:rPr>
-        <w:t>……………………..</w:t>
+        <w:t>…</w:t>
+      </w:r>
+      <w:r>
+        <w:rPr>
+          <w:rFonts w:ascii="Arial" w:eastAsia="Times New Roman" w:hAnsi="Arial" w:cs="Arial"/>
+          <w:color w:val="000000" w:themeColor="text1"/>
+          <w:sz w:val="28"/>
+          <w:szCs w:val="28"/>
+          <w:lang w:val="en-US" w:eastAsia="pl-PL"/>
+        </w:rPr>
+        <w:t>undertake</w:t>
+      </w:r>
+      <w:r>
+        <w:rPr>
+          <w:rFonts w:ascii="Arial" w:eastAsia="Times New Roman" w:hAnsi="Arial" w:cs="Arial"/>
+          <w:color w:val="000000" w:themeColor="text1"/>
+          <w:sz w:val="28"/>
+          <w:szCs w:val="28"/>
+          <w:lang w:val="en-US" w:eastAsia="pl-PL"/>
+        </w:rPr>
+        <w:t>…………………..</w:t>
       </w:r>
       <w:r>
         <w:rPr>
@@ -2137,8 +2609,6 @@
         </w:rPr>
         <w:t>perspective</w:t>
       </w:r>
-      <w:bookmarkStart w:id="0" w:name="_GoBack"/>
-      <w:bookmarkEnd w:id="0"/>
       <w:r>
         <w:rPr>
           <w:rFonts w:ascii="Arial" w:eastAsia="Times New Roman" w:hAnsi="Arial" w:cs="Arial"/>

</xml_diff>

<commit_message>
lesson 289 - Thursday
</commit_message>
<xml_diff>
--- a/english_via_skype/solutions/doc/lesson_289_scam text_edit.docx
+++ b/english_via_skype/solutions/doc/lesson_289_scam text_edit.docx
@@ -143,7 +143,7 @@
           <w:szCs w:val="32"/>
           <w:lang w:val="en-US" w:eastAsia="pl-PL"/>
         </w:rPr>
-        <w:t>…………………..employ to …</w:t>
+        <w:t>s</w:t>
       </w:r>
       <w:r>
         <w:rPr>
@@ -155,7 +155,7 @@
           <w:szCs w:val="32"/>
           <w:lang w:val="en-US" w:eastAsia="pl-PL"/>
         </w:rPr>
-        <w:t>suck</w:t>
+        <w:t>…………………..employ to …</w:t>
       </w:r>
       <w:r>
         <w:rPr>
@@ -167,7 +167,7 @@
           <w:szCs w:val="32"/>
           <w:lang w:val="en-US" w:eastAsia="pl-PL"/>
         </w:rPr>
-        <w:t>………………… people in – and the types of people most likely to …</w:t>
+        <w:t>suck</w:t>
       </w:r>
       <w:r>
         <w:rPr>
@@ -179,7 +179,7 @@
           <w:szCs w:val="32"/>
           <w:lang w:val="en-US" w:eastAsia="pl-PL"/>
         </w:rPr>
-        <w:t>part</w:t>
+        <w:t>………………… people in – and the types of people most likely to …</w:t>
       </w:r>
       <w:r>
         <w:rPr>
@@ -191,7 +191,33 @@
           <w:szCs w:val="32"/>
           <w:lang w:val="en-US" w:eastAsia="pl-PL"/>
         </w:rPr>
-        <w:t>………………. with their money.</w:t>
+        <w:t>part</w:t>
+      </w:r>
+      <w:r>
+        <w:rPr>
+          <w:rFonts w:ascii="ReithSerif" w:eastAsia="Times New Roman" w:hAnsi="ReithSerif" w:cs="Times New Roman"/>
+          <w:b/>
+          <w:bCs/>
+          <w:color w:val="000000" w:themeColor="text1"/>
+          <w:sz w:val="32"/>
+          <w:szCs w:val="32"/>
+          <w:lang w:val="en-US" w:eastAsia="pl-PL"/>
+        </w:rPr>
+        <w:t>………</w:t>
+      </w:r>
+      <w:bookmarkStart w:id="0" w:name="_GoBack"/>
+      <w:bookmarkEnd w:id="0"/>
+      <w:r>
+        <w:rPr>
+          <w:rFonts w:ascii="ReithSerif" w:eastAsia="Times New Roman" w:hAnsi="ReithSerif" w:cs="Times New Roman"/>
+          <w:b/>
+          <w:bCs/>
+          <w:color w:val="000000" w:themeColor="text1"/>
+          <w:sz w:val="32"/>
+          <w:szCs w:val="32"/>
+          <w:lang w:val="en-US" w:eastAsia="pl-PL"/>
+        </w:rPr>
+        <w:t>…. with their money.</w:t>
       </w:r>
     </w:p>
     <w:p>
@@ -903,7 +929,6 @@
           <w:szCs w:val="28"/>
           <w:lang w:val="en-US" w:eastAsia="pl-PL"/>
         </w:rPr>
-        <w:lastRenderedPageBreak/>
         <w:t>The </w:t>
       </w:r>
       <w:hyperlink r:id="rId11" w:history="1">
@@ -971,6 +996,7 @@
           <w:szCs w:val="28"/>
           <w:lang w:val="en-US" w:eastAsia="pl-PL"/>
         </w:rPr>
+        <w:lastRenderedPageBreak/>
         <w:t>In the past, scams like these were …</w:t>
       </w:r>
       <w:r>
@@ -1048,29 +1074,7 @@
           <w:szCs w:val="28"/>
           <w:lang w:val="en-US" w:eastAsia="pl-PL"/>
         </w:rPr>
-        <w:t xml:space="preserve">No other crime affects so many people from almost all ages, backgrounds and geographical locations – and it's become a lot easier thanks to technology (Credit: </w:t>
-      </w:r>
-      <w:proofErr w:type="spellStart"/>
-      <w:r>
-        <w:rPr>
-          <w:rFonts w:ascii="Arial" w:eastAsia="Times New Roman" w:hAnsi="Arial" w:cs="Arial"/>
-          <w:color w:val="000000" w:themeColor="text1"/>
-          <w:sz w:val="28"/>
-          <w:szCs w:val="28"/>
-          <w:lang w:val="en-US" w:eastAsia="pl-PL"/>
-        </w:rPr>
-        <w:t>Alamy</w:t>
-      </w:r>
-      <w:proofErr w:type="spellEnd"/>
-      <w:r>
-        <w:rPr>
-          <w:rFonts w:ascii="Arial" w:eastAsia="Times New Roman" w:hAnsi="Arial" w:cs="Arial"/>
-          <w:color w:val="000000" w:themeColor="text1"/>
-          <w:sz w:val="28"/>
-          <w:szCs w:val="28"/>
-          <w:lang w:val="en-US" w:eastAsia="pl-PL"/>
-        </w:rPr>
-        <w:t>)</w:t>
+        <w:t>No other crime affects so many people from almost all ages, backgrounds and geographical locations – and it's become a lot easier thanks to technology (Credit: Alamy)</w:t>
       </w:r>
     </w:p>
     <w:p>
@@ -1496,7 +1500,6 @@
           <w:szCs w:val="28"/>
           <w:lang w:val="en-US" w:eastAsia="pl-PL"/>
         </w:rPr>
-        <w:lastRenderedPageBreak/>
         <w:t>The study was designed to replicate real scenarios – although participants knew they were part of an experiment – and examine factors that </w:t>
       </w:r>
       <w:hyperlink r:id="rId16" w:history="1">
@@ -1510,7 +1513,20 @@
             <w:szCs w:val="28"/>
             <w:lang w:val="en-US" w:eastAsia="pl-PL"/>
           </w:rPr>
-          <w:t>we suspected increased risk</w:t>
+          <w:t xml:space="preserve">we suspected </w:t>
+        </w:r>
+        <w:r>
+          <w:rPr>
+            <w:rFonts w:ascii="Arial" w:eastAsia="Times New Roman" w:hAnsi="Arial" w:cs="Arial"/>
+            <w:b/>
+            <w:bCs/>
+            <w:color w:val="000000" w:themeColor="text1"/>
+            <w:sz w:val="28"/>
+            <w:szCs w:val="28"/>
+            <w:lang w:val="en-US" w:eastAsia="pl-PL"/>
+          </w:rPr>
+          <w:lastRenderedPageBreak/>
+          <w:t>increased risk</w:t>
         </w:r>
       </w:hyperlink>
       <w:r>
@@ -1957,8 +1973,6 @@
         </w:rPr>
         <w:t>wary</w:t>
       </w:r>
-      <w:bookmarkStart w:id="0" w:name="_GoBack"/>
-      <w:bookmarkEnd w:id="0"/>
       <w:r>
         <w:rPr>
           <w:rFonts w:ascii="Arial" w:eastAsia="Times New Roman" w:hAnsi="Arial" w:cs="Arial"/>
@@ -3048,6 +3062,7 @@
   <w:style w:type="character" w:default="1" w:styleId="Domylnaczcionkaakapitu">
     <w:name w:val="Default Paragraph Font"/>
     <w:uiPriority w:val="1"/>
+    <w:semiHidden/>
     <w:unhideWhenUsed/>
   </w:style>
   <w:style w:type="table" w:default="1" w:styleId="Standardowy">

</xml_diff>